<commit_message>
Revisão dos documentos de requisitos
</commit_message>
<xml_diff>
--- a/requisitos/caso_uso_CONDUCAO.docx
+++ b/requisitos/caso_uso_CONDUCAO.docx
@@ -133,7 +133,12 @@
           <w:lang w:val="fr-FR"/>
         </w:rPr>
         <w:sectPr>
-          <w:headerReference w:type="default" r:id="rId7"/>
+          <w:headerReference w:type="even" r:id="rId7"/>
+          <w:headerReference w:type="default" r:id="rId8"/>
+          <w:footerReference w:type="even" r:id="rId9"/>
+          <w:footerReference w:type="default" r:id="rId10"/>
+          <w:headerReference w:type="first" r:id="rId11"/>
+          <w:footerReference w:type="first" r:id="rId12"/>
           <w:endnotePr>
             <w:numFmt w:val="decimal"/>
           </w:endnotePr>
@@ -429,7 +434,13 @@
               <w:pStyle w:val="Tabletext"/>
             </w:pPr>
             <w:r>
-              <w:t>15/</w:t>
+              <w:t>1</w:t>
+            </w:r>
+            <w:r>
+              <w:t>8</w:t>
+            </w:r>
+            <w:r>
+              <w:t>/</w:t>
             </w:r>
             <w:proofErr w:type="spellStart"/>
             <w:r>
@@ -1802,16 +1813,16 @@
         <w:pStyle w:val="Ttulo1"/>
         <w:ind w:left="1080" w:hanging="360"/>
       </w:pPr>
-      <w:bookmarkStart w:id="2" w:name="_Toc425054504"/>
-      <w:bookmarkStart w:id="3" w:name="_Toc423410238"/>
-      <w:bookmarkStart w:id="4" w:name="_Toc74951206"/>
+      <w:bookmarkStart w:id="2" w:name="_Toc74951206"/>
+      <w:bookmarkStart w:id="3" w:name="_Toc425054504"/>
+      <w:bookmarkStart w:id="4" w:name="_Toc423410238"/>
       <w:r>
         <w:rPr>
           <w:lang w:val="pt-BR"/>
         </w:rPr>
         <w:t>Nome do Caso de Uso</w:t>
       </w:r>
-      <w:bookmarkEnd w:id="4"/>
+      <w:bookmarkEnd w:id="2"/>
       <w:r>
         <w:t xml:space="preserve"> </w:t>
       </w:r>
@@ -1830,8 +1841,8 @@
         </w:rPr>
         <w:t>Breve Descrição</w:t>
       </w:r>
-      <w:bookmarkEnd w:id="2"/>
       <w:bookmarkEnd w:id="3"/>
+      <w:bookmarkEnd w:id="4"/>
       <w:bookmarkEnd w:id="5"/>
     </w:p>
     <w:p>
@@ -2391,8 +2402,8 @@
       </w:r>
     </w:p>
     <w:sectPr>
-      <w:headerReference w:type="default" r:id="rId8"/>
-      <w:footerReference w:type="default" r:id="rId9"/>
+      <w:headerReference w:type="default" r:id="rId13"/>
+      <w:footerReference w:type="default" r:id="rId14"/>
       <w:endnotePr>
         <w:numFmt w:val="decimal"/>
       </w:endnotePr>
@@ -2430,6 +2441,36 @@
 </file>
 
 <file path=word/footer1.xml><?xml version="1.0" encoding="utf-8"?>
+<w:ftr xmlns:wpc="http://schemas.microsoft.com/office/word/2010/wordprocessingCanvas" xmlns:cx="http://schemas.microsoft.com/office/drawing/2014/chartex" xmlns:cx1="http://schemas.microsoft.com/office/drawing/2015/9/8/chartex" xmlns:cx2="http://schemas.microsoft.com/office/drawing/2015/10/21/chartex" xmlns:cx3="http://schemas.microsoft.com/office/drawing/2016/5/9/chartex" xmlns:cx4="http://schemas.microsoft.com/office/drawing/2016/5/10/chartex" xmlns:cx5="http://schemas.microsoft.com/office/drawing/2016/5/11/chartex" xmlns:cx6="http://schemas.microsoft.com/office/drawing/2016/5/12/chartex" xmlns:cx7="http://schemas.microsoft.com/office/drawing/2016/5/13/chartex" xmlns:cx8="http://schemas.microsoft.com/office/drawing/2016/5/14/chartex" xmlns:mc="http://schemas.openxmlformats.org/markup-compatibility/2006" xmlns:aink="http://schemas.microsoft.com/office/drawing/2016/ink" xmlns:am3d="http://schemas.microsoft.com/office/drawing/2017/model3d" xmlns:o="urn:schemas-microsoft-com:office:office" xmlns:r="http://schemas.openxmlformats.org/officeDocument/2006/relationships" xmlns:m="http://schemas.openxmlformats.org/officeDocument/2006/math" xmlns:v="urn:schemas-microsoft-com:vml" xmlns:wp14="http://schemas.microsoft.com/office/word/2010/wordprocessingDrawing" xmlns:wp="http://schemas.openxmlformats.org/drawingml/2006/wordprocessingDrawing" xmlns:w10="urn:schemas-microsoft-com:office:word" xmlns:w="http://schemas.openxmlformats.org/wordprocessingml/2006/main" xmlns:w14="http://schemas.microsoft.com/office/word/2010/wordml" xmlns:w15="http://schemas.microsoft.com/office/word/2012/wordml" xmlns:w16cex="http://schemas.microsoft.com/office/word/2018/wordml/cex" xmlns:w16cid="http://schemas.microsoft.com/office/word/2016/wordml/cid" xmlns:w16="http://schemas.microsoft.com/office/word/2018/wordml" xmlns:w16sdtdh="http://schemas.microsoft.com/office/word/2020/wordml/sdtdatahash" xmlns:w16se="http://schemas.microsoft.com/office/word/2015/wordml/symex" xmlns:wpg="http://schemas.microsoft.com/office/word/2010/wordprocessingGroup" xmlns:wpi="http://schemas.microsoft.com/office/word/2010/wordprocessingInk" xmlns:wne="http://schemas.microsoft.com/office/word/2006/wordml" xmlns:wps="http://schemas.microsoft.com/office/word/2010/wordprocessingShape" mc:Ignorable="w14 w15 w16se w16cid w16 w16cex w16sdtdh wp14">
+  <w:p>
+    <w:pPr>
+      <w:pStyle w:val="Rodap"/>
+    </w:pPr>
+  </w:p>
+</w:ftr>
+</file>
+
+<file path=word/footer2.xml><?xml version="1.0" encoding="utf-8"?>
+<w:ftr xmlns:wpc="http://schemas.microsoft.com/office/word/2010/wordprocessingCanvas" xmlns:cx="http://schemas.microsoft.com/office/drawing/2014/chartex" xmlns:cx1="http://schemas.microsoft.com/office/drawing/2015/9/8/chartex" xmlns:cx2="http://schemas.microsoft.com/office/drawing/2015/10/21/chartex" xmlns:cx3="http://schemas.microsoft.com/office/drawing/2016/5/9/chartex" xmlns:cx4="http://schemas.microsoft.com/office/drawing/2016/5/10/chartex" xmlns:cx5="http://schemas.microsoft.com/office/drawing/2016/5/11/chartex" xmlns:cx6="http://schemas.microsoft.com/office/drawing/2016/5/12/chartex" xmlns:cx7="http://schemas.microsoft.com/office/drawing/2016/5/13/chartex" xmlns:cx8="http://schemas.microsoft.com/office/drawing/2016/5/14/chartex" xmlns:mc="http://schemas.openxmlformats.org/markup-compatibility/2006" xmlns:aink="http://schemas.microsoft.com/office/drawing/2016/ink" xmlns:am3d="http://schemas.microsoft.com/office/drawing/2017/model3d" xmlns:o="urn:schemas-microsoft-com:office:office" xmlns:r="http://schemas.openxmlformats.org/officeDocument/2006/relationships" xmlns:m="http://schemas.openxmlformats.org/officeDocument/2006/math" xmlns:v="urn:schemas-microsoft-com:vml" xmlns:wp14="http://schemas.microsoft.com/office/word/2010/wordprocessingDrawing" xmlns:wp="http://schemas.openxmlformats.org/drawingml/2006/wordprocessingDrawing" xmlns:w10="urn:schemas-microsoft-com:office:word" xmlns:w="http://schemas.openxmlformats.org/wordprocessingml/2006/main" xmlns:w14="http://schemas.microsoft.com/office/word/2010/wordml" xmlns:w15="http://schemas.microsoft.com/office/word/2012/wordml" xmlns:w16cex="http://schemas.microsoft.com/office/word/2018/wordml/cex" xmlns:w16cid="http://schemas.microsoft.com/office/word/2016/wordml/cid" xmlns:w16="http://schemas.microsoft.com/office/word/2018/wordml" xmlns:w16sdtdh="http://schemas.microsoft.com/office/word/2020/wordml/sdtdatahash" xmlns:w16se="http://schemas.microsoft.com/office/word/2015/wordml/symex" xmlns:wpg="http://schemas.microsoft.com/office/word/2010/wordprocessingGroup" xmlns:wpi="http://schemas.microsoft.com/office/word/2010/wordprocessingInk" xmlns:wne="http://schemas.microsoft.com/office/word/2006/wordml" xmlns:wps="http://schemas.microsoft.com/office/word/2010/wordprocessingShape" mc:Ignorable="w14 w15 w16se w16cid w16 w16cex w16sdtdh wp14">
+  <w:p>
+    <w:pPr>
+      <w:pStyle w:val="Rodap"/>
+    </w:pPr>
+  </w:p>
+</w:ftr>
+</file>
+
+<file path=word/footer3.xml><?xml version="1.0" encoding="utf-8"?>
+<w:ftr xmlns:wpc="http://schemas.microsoft.com/office/word/2010/wordprocessingCanvas" xmlns:cx="http://schemas.microsoft.com/office/drawing/2014/chartex" xmlns:cx1="http://schemas.microsoft.com/office/drawing/2015/9/8/chartex" xmlns:cx2="http://schemas.microsoft.com/office/drawing/2015/10/21/chartex" xmlns:cx3="http://schemas.microsoft.com/office/drawing/2016/5/9/chartex" xmlns:cx4="http://schemas.microsoft.com/office/drawing/2016/5/10/chartex" xmlns:cx5="http://schemas.microsoft.com/office/drawing/2016/5/11/chartex" xmlns:cx6="http://schemas.microsoft.com/office/drawing/2016/5/12/chartex" xmlns:cx7="http://schemas.microsoft.com/office/drawing/2016/5/13/chartex" xmlns:cx8="http://schemas.microsoft.com/office/drawing/2016/5/14/chartex" xmlns:mc="http://schemas.openxmlformats.org/markup-compatibility/2006" xmlns:aink="http://schemas.microsoft.com/office/drawing/2016/ink" xmlns:am3d="http://schemas.microsoft.com/office/drawing/2017/model3d" xmlns:o="urn:schemas-microsoft-com:office:office" xmlns:r="http://schemas.openxmlformats.org/officeDocument/2006/relationships" xmlns:m="http://schemas.openxmlformats.org/officeDocument/2006/math" xmlns:v="urn:schemas-microsoft-com:vml" xmlns:wp14="http://schemas.microsoft.com/office/word/2010/wordprocessingDrawing" xmlns:wp="http://schemas.openxmlformats.org/drawingml/2006/wordprocessingDrawing" xmlns:w10="urn:schemas-microsoft-com:office:word" xmlns:w="http://schemas.openxmlformats.org/wordprocessingml/2006/main" xmlns:w14="http://schemas.microsoft.com/office/word/2010/wordml" xmlns:w15="http://schemas.microsoft.com/office/word/2012/wordml" xmlns:w16cex="http://schemas.microsoft.com/office/word/2018/wordml/cex" xmlns:w16cid="http://schemas.microsoft.com/office/word/2016/wordml/cid" xmlns:w16="http://schemas.microsoft.com/office/word/2018/wordml" xmlns:w16sdtdh="http://schemas.microsoft.com/office/word/2020/wordml/sdtdatahash" xmlns:w16se="http://schemas.microsoft.com/office/word/2015/wordml/symex" xmlns:wpg="http://schemas.microsoft.com/office/word/2010/wordprocessingGroup" xmlns:wpi="http://schemas.microsoft.com/office/word/2010/wordprocessingInk" xmlns:wne="http://schemas.microsoft.com/office/word/2006/wordml" xmlns:wps="http://schemas.microsoft.com/office/word/2010/wordprocessingShape" mc:Ignorable="w14 w15 w16se w16cid w16 w16cex w16sdtdh wp14">
+  <w:p>
+    <w:pPr>
+      <w:pStyle w:val="Rodap"/>
+    </w:pPr>
+  </w:p>
+</w:ftr>
+</file>
+
+<file path=word/footer4.xml><?xml version="1.0" encoding="utf-8"?>
 <w:ftr xmlns:wpc="http://schemas.microsoft.com/office/word/2010/wordprocessingCanvas" xmlns:cx="http://schemas.microsoft.com/office/drawing/2014/chartex" xmlns:cx1="http://schemas.microsoft.com/office/drawing/2015/9/8/chartex" xmlns:cx2="http://schemas.microsoft.com/office/drawing/2015/10/21/chartex" xmlns:cx3="http://schemas.microsoft.com/office/drawing/2016/5/9/chartex" xmlns:cx4="http://schemas.microsoft.com/office/drawing/2016/5/10/chartex" xmlns:cx5="http://schemas.microsoft.com/office/drawing/2016/5/11/chartex" xmlns:cx6="http://schemas.microsoft.com/office/drawing/2016/5/12/chartex" xmlns:cx7="http://schemas.microsoft.com/office/drawing/2016/5/13/chartex" xmlns:cx8="http://schemas.microsoft.com/office/drawing/2016/5/14/chartex" xmlns:mc="http://schemas.openxmlformats.org/markup-compatibility/2006" xmlns:aink="http://schemas.microsoft.com/office/drawing/2016/ink" xmlns:am3d="http://schemas.microsoft.com/office/drawing/2017/model3d" xmlns:o="urn:schemas-microsoft-com:office:office" xmlns:r="http://schemas.openxmlformats.org/officeDocument/2006/relationships" xmlns:m="http://schemas.openxmlformats.org/officeDocument/2006/math" xmlns:v="urn:schemas-microsoft-com:vml" xmlns:wp14="http://schemas.microsoft.com/office/word/2010/wordprocessingDrawing" xmlns:wp="http://schemas.openxmlformats.org/drawingml/2006/wordprocessingDrawing" xmlns:w10="urn:schemas-microsoft-com:office:word" xmlns:w="http://schemas.openxmlformats.org/wordprocessingml/2006/main" xmlns:w14="http://schemas.microsoft.com/office/word/2010/wordml" xmlns:w15="http://schemas.microsoft.com/office/word/2012/wordml" xmlns:w16cex="http://schemas.microsoft.com/office/word/2018/wordml/cex" xmlns:w16cid="http://schemas.microsoft.com/office/word/2016/wordml/cid" xmlns:w16="http://schemas.microsoft.com/office/word/2018/wordml" xmlns:w16sdtdh="http://schemas.microsoft.com/office/word/2020/wordml/sdtdatahash" xmlns:w16se="http://schemas.microsoft.com/office/word/2015/wordml/symex" xmlns:wpg="http://schemas.microsoft.com/office/word/2010/wordprocessingGroup" xmlns:wpi="http://schemas.microsoft.com/office/word/2010/wordprocessingInk" xmlns:wne="http://schemas.microsoft.com/office/word/2006/wordml" xmlns:wps="http://schemas.microsoft.com/office/word/2010/wordprocessingShape" mc:Ignorable="w14 w15 w16se w16cid w16 w16cex w16sdtdh wp14">
   <w:tbl>
     <w:tblPr>
@@ -2512,28 +2553,9 @@
             <w:fldChar w:fldCharType="end"/>
           </w:r>
           <w:r>
-            <w:fldChar w:fldCharType="begin"/>
+            <w:t>KK-Systems</w:t>
           </w:r>
-          <w:r>
-            <w:instrText xml:space="preserve"> DOCPROPERTY "Company"  \* MERGEFORMAT </w:instrText>
-          </w:r>
-          <w:r>
-            <w:fldChar w:fldCharType="separate"/>
-          </w:r>
-          <w:r>
-            <w:t xml:space="preserve">&lt;Nome da </w:t>
-          </w:r>
-          <w:proofErr w:type="spellStart"/>
-          <w:r>
-            <w:t>Empresa</w:t>
-          </w:r>
-          <w:proofErr w:type="spellEnd"/>
-          <w:r>
-            <w:t>&gt;</w:t>
-          </w:r>
-          <w:r>
-            <w:fldChar w:fldCharType="end"/>
-          </w:r>
+          <w:fldSimple w:instr=" DOCPROPERTY &quot;Company&quot;  \* MERGEFORMAT "/>
           <w:r>
             <w:t xml:space="preserve">, </w:t>
           </w:r>
@@ -2654,6 +2676,16 @@
 <w:hdr xmlns:wpc="http://schemas.microsoft.com/office/word/2010/wordprocessingCanvas" xmlns:cx="http://schemas.microsoft.com/office/drawing/2014/chartex" xmlns:cx1="http://schemas.microsoft.com/office/drawing/2015/9/8/chartex" xmlns:cx2="http://schemas.microsoft.com/office/drawing/2015/10/21/chartex" xmlns:cx3="http://schemas.microsoft.com/office/drawing/2016/5/9/chartex" xmlns:cx4="http://schemas.microsoft.com/office/drawing/2016/5/10/chartex" xmlns:cx5="http://schemas.microsoft.com/office/drawing/2016/5/11/chartex" xmlns:cx6="http://schemas.microsoft.com/office/drawing/2016/5/12/chartex" xmlns:cx7="http://schemas.microsoft.com/office/drawing/2016/5/13/chartex" xmlns:cx8="http://schemas.microsoft.com/office/drawing/2016/5/14/chartex" xmlns:mc="http://schemas.openxmlformats.org/markup-compatibility/2006" xmlns:aink="http://schemas.microsoft.com/office/drawing/2016/ink" xmlns:am3d="http://schemas.microsoft.com/office/drawing/2017/model3d" xmlns:o="urn:schemas-microsoft-com:office:office" xmlns:r="http://schemas.openxmlformats.org/officeDocument/2006/relationships" xmlns:m="http://schemas.openxmlformats.org/officeDocument/2006/math" xmlns:v="urn:schemas-microsoft-com:vml" xmlns:wp14="http://schemas.microsoft.com/office/word/2010/wordprocessingDrawing" xmlns:wp="http://schemas.openxmlformats.org/drawingml/2006/wordprocessingDrawing" xmlns:w10="urn:schemas-microsoft-com:office:word" xmlns:w="http://schemas.openxmlformats.org/wordprocessingml/2006/main" xmlns:w14="http://schemas.microsoft.com/office/word/2010/wordml" xmlns:w15="http://schemas.microsoft.com/office/word/2012/wordml" xmlns:w16cex="http://schemas.microsoft.com/office/word/2018/wordml/cex" xmlns:w16cid="http://schemas.microsoft.com/office/word/2016/wordml/cid" xmlns:w16="http://schemas.microsoft.com/office/word/2018/wordml" xmlns:w16sdtdh="http://schemas.microsoft.com/office/word/2020/wordml/sdtdatahash" xmlns:w16se="http://schemas.microsoft.com/office/word/2015/wordml/symex" xmlns:wpg="http://schemas.microsoft.com/office/word/2010/wordprocessingGroup" xmlns:wpi="http://schemas.microsoft.com/office/word/2010/wordprocessingInk" xmlns:wne="http://schemas.microsoft.com/office/word/2006/wordml" xmlns:wps="http://schemas.microsoft.com/office/word/2010/wordprocessingShape" mc:Ignorable="w14 w15 w16se w16cid w16 w16cex w16sdtdh wp14">
   <w:p>
     <w:pPr>
+      <w:pStyle w:val="Cabealho"/>
+    </w:pPr>
+  </w:p>
+</w:hdr>
+</file>
+
+<file path=word/header2.xml><?xml version="1.0" encoding="utf-8"?>
+<w:hdr xmlns:wpc="http://schemas.microsoft.com/office/word/2010/wordprocessingCanvas" xmlns:cx="http://schemas.microsoft.com/office/drawing/2014/chartex" xmlns:cx1="http://schemas.microsoft.com/office/drawing/2015/9/8/chartex" xmlns:cx2="http://schemas.microsoft.com/office/drawing/2015/10/21/chartex" xmlns:cx3="http://schemas.microsoft.com/office/drawing/2016/5/9/chartex" xmlns:cx4="http://schemas.microsoft.com/office/drawing/2016/5/10/chartex" xmlns:cx5="http://schemas.microsoft.com/office/drawing/2016/5/11/chartex" xmlns:cx6="http://schemas.microsoft.com/office/drawing/2016/5/12/chartex" xmlns:cx7="http://schemas.microsoft.com/office/drawing/2016/5/13/chartex" xmlns:cx8="http://schemas.microsoft.com/office/drawing/2016/5/14/chartex" xmlns:mc="http://schemas.openxmlformats.org/markup-compatibility/2006" xmlns:aink="http://schemas.microsoft.com/office/drawing/2016/ink" xmlns:am3d="http://schemas.microsoft.com/office/drawing/2017/model3d" xmlns:o="urn:schemas-microsoft-com:office:office" xmlns:r="http://schemas.openxmlformats.org/officeDocument/2006/relationships" xmlns:m="http://schemas.openxmlformats.org/officeDocument/2006/math" xmlns:v="urn:schemas-microsoft-com:vml" xmlns:wp14="http://schemas.microsoft.com/office/word/2010/wordprocessingDrawing" xmlns:wp="http://schemas.openxmlformats.org/drawingml/2006/wordprocessingDrawing" xmlns:w10="urn:schemas-microsoft-com:office:word" xmlns:w="http://schemas.openxmlformats.org/wordprocessingml/2006/main" xmlns:w14="http://schemas.microsoft.com/office/word/2010/wordml" xmlns:w15="http://schemas.microsoft.com/office/word/2012/wordml" xmlns:w16cex="http://schemas.microsoft.com/office/word/2018/wordml/cex" xmlns:w16cid="http://schemas.microsoft.com/office/word/2016/wordml/cid" xmlns:w16="http://schemas.microsoft.com/office/word/2018/wordml" xmlns:w16sdtdh="http://schemas.microsoft.com/office/word/2020/wordml/sdtdatahash" xmlns:w16se="http://schemas.microsoft.com/office/word/2015/wordml/symex" xmlns:wpg="http://schemas.microsoft.com/office/word/2010/wordprocessingGroup" xmlns:wpi="http://schemas.microsoft.com/office/word/2010/wordprocessingInk" xmlns:wne="http://schemas.microsoft.com/office/word/2006/wordml" xmlns:wps="http://schemas.microsoft.com/office/word/2010/wordprocessingShape" mc:Ignorable="w14 w15 w16se w16cid w16 w16cex w16sdtdh wp14">
+  <w:p>
+    <w:pPr>
       <w:rPr>
         <w:sz w:val="24"/>
         <w:szCs w:val="24"/>
@@ -2701,7 +2733,17 @@
 </w:hdr>
 </file>
 
-<file path=word/header2.xml><?xml version="1.0" encoding="utf-8"?>
+<file path=word/header3.xml><?xml version="1.0" encoding="utf-8"?>
+<w:hdr xmlns:wpc="http://schemas.microsoft.com/office/word/2010/wordprocessingCanvas" xmlns:cx="http://schemas.microsoft.com/office/drawing/2014/chartex" xmlns:cx1="http://schemas.microsoft.com/office/drawing/2015/9/8/chartex" xmlns:cx2="http://schemas.microsoft.com/office/drawing/2015/10/21/chartex" xmlns:cx3="http://schemas.microsoft.com/office/drawing/2016/5/9/chartex" xmlns:cx4="http://schemas.microsoft.com/office/drawing/2016/5/10/chartex" xmlns:cx5="http://schemas.microsoft.com/office/drawing/2016/5/11/chartex" xmlns:cx6="http://schemas.microsoft.com/office/drawing/2016/5/12/chartex" xmlns:cx7="http://schemas.microsoft.com/office/drawing/2016/5/13/chartex" xmlns:cx8="http://schemas.microsoft.com/office/drawing/2016/5/14/chartex" xmlns:mc="http://schemas.openxmlformats.org/markup-compatibility/2006" xmlns:aink="http://schemas.microsoft.com/office/drawing/2016/ink" xmlns:am3d="http://schemas.microsoft.com/office/drawing/2017/model3d" xmlns:o="urn:schemas-microsoft-com:office:office" xmlns:r="http://schemas.openxmlformats.org/officeDocument/2006/relationships" xmlns:m="http://schemas.openxmlformats.org/officeDocument/2006/math" xmlns:v="urn:schemas-microsoft-com:vml" xmlns:wp14="http://schemas.microsoft.com/office/word/2010/wordprocessingDrawing" xmlns:wp="http://schemas.openxmlformats.org/drawingml/2006/wordprocessingDrawing" xmlns:w10="urn:schemas-microsoft-com:office:word" xmlns:w="http://schemas.openxmlformats.org/wordprocessingml/2006/main" xmlns:w14="http://schemas.microsoft.com/office/word/2010/wordml" xmlns:w15="http://schemas.microsoft.com/office/word/2012/wordml" xmlns:w16cex="http://schemas.microsoft.com/office/word/2018/wordml/cex" xmlns:w16cid="http://schemas.microsoft.com/office/word/2016/wordml/cid" xmlns:w16="http://schemas.microsoft.com/office/word/2018/wordml" xmlns:w16sdtdh="http://schemas.microsoft.com/office/word/2020/wordml/sdtdatahash" xmlns:w16se="http://schemas.microsoft.com/office/word/2015/wordml/symex" xmlns:wpg="http://schemas.microsoft.com/office/word/2010/wordprocessingGroup" xmlns:wpi="http://schemas.microsoft.com/office/word/2010/wordprocessingInk" xmlns:wne="http://schemas.microsoft.com/office/word/2006/wordml" xmlns:wps="http://schemas.microsoft.com/office/word/2010/wordprocessingShape" mc:Ignorable="w14 w15 w16se w16cid w16 w16cex w16sdtdh wp14">
+  <w:p>
+    <w:pPr>
+      <w:pStyle w:val="Cabealho"/>
+    </w:pPr>
+  </w:p>
+</w:hdr>
+</file>
+
+<file path=word/header4.xml><?xml version="1.0" encoding="utf-8"?>
 <w:hdr xmlns:wpc="http://schemas.microsoft.com/office/word/2010/wordprocessingCanvas" xmlns:cx="http://schemas.microsoft.com/office/drawing/2014/chartex" xmlns:cx1="http://schemas.microsoft.com/office/drawing/2015/9/8/chartex" xmlns:cx2="http://schemas.microsoft.com/office/drawing/2015/10/21/chartex" xmlns:cx3="http://schemas.microsoft.com/office/drawing/2016/5/9/chartex" xmlns:cx4="http://schemas.microsoft.com/office/drawing/2016/5/10/chartex" xmlns:cx5="http://schemas.microsoft.com/office/drawing/2016/5/11/chartex" xmlns:cx6="http://schemas.microsoft.com/office/drawing/2016/5/12/chartex" xmlns:cx7="http://schemas.microsoft.com/office/drawing/2016/5/13/chartex" xmlns:cx8="http://schemas.microsoft.com/office/drawing/2016/5/14/chartex" xmlns:mc="http://schemas.openxmlformats.org/markup-compatibility/2006" xmlns:aink="http://schemas.microsoft.com/office/drawing/2016/ink" xmlns:am3d="http://schemas.microsoft.com/office/drawing/2017/model3d" xmlns:o="urn:schemas-microsoft-com:office:office" xmlns:r="http://schemas.openxmlformats.org/officeDocument/2006/relationships" xmlns:m="http://schemas.openxmlformats.org/officeDocument/2006/math" xmlns:v="urn:schemas-microsoft-com:vml" xmlns:wp14="http://schemas.microsoft.com/office/word/2010/wordprocessingDrawing" xmlns:wp="http://schemas.openxmlformats.org/drawingml/2006/wordprocessingDrawing" xmlns:w10="urn:schemas-microsoft-com:office:word" xmlns:w="http://schemas.openxmlformats.org/wordprocessingml/2006/main" xmlns:w14="http://schemas.microsoft.com/office/word/2010/wordml" xmlns:w15="http://schemas.microsoft.com/office/word/2012/wordml" xmlns:w16cex="http://schemas.microsoft.com/office/word/2018/wordml/cex" xmlns:w16cid="http://schemas.microsoft.com/office/word/2016/wordml/cid" xmlns:w16="http://schemas.microsoft.com/office/word/2018/wordml" xmlns:w16sdtdh="http://schemas.microsoft.com/office/word/2020/wordml/sdtdatahash" xmlns:w16se="http://schemas.microsoft.com/office/word/2015/wordml/symex" xmlns:wpg="http://schemas.microsoft.com/office/word/2010/wordprocessingGroup" xmlns:wpi="http://schemas.microsoft.com/office/word/2010/wordprocessingInk" xmlns:wne="http://schemas.microsoft.com/office/word/2006/wordml" xmlns:wps="http://schemas.microsoft.com/office/word/2010/wordprocessingShape" mc:Ignorable="w14 w15 w16se w16cid w16 w16cex w16sdtdh wp14">
   <w:tbl>
     <w:tblPr>
@@ -2774,7 +2816,7 @@
             <w:t>Versão:</w:t>
           </w:r>
           <w:r>
-            <w:t xml:space="preserve">           </w:t>
+            <w:t xml:space="preserve"> </w:t>
           </w:r>
           <w:r>
             <w:t>1.1</w:t>
@@ -2864,7 +2906,13 @@
             <w:rPr>
               <w:lang w:val="pt-BR"/>
             </w:rPr>
-            <w:t>15</w:t>
+            <w:t>1</w:t>
+          </w:r>
+          <w:r>
+            <w:rPr>
+              <w:lang w:val="pt-BR"/>
+            </w:rPr>
+            <w:t>8</w:t>
           </w:r>
           <w:r>
             <w:rPr>

</xml_diff>